<commit_message>
Updated Producer Report Week 1
</commit_message>
<xml_diff>
--- a/ProducerReports/Week1.docx
+++ b/ProducerReports/Week1.docx
@@ -282,24 +282,6 @@
     </w:p>
     <w:p>
       <w:pPr>
-        <w:contextualSpacing w:val="0"/>
-      </w:pPr>
-      <w:r>
-        <w:rPr>
-          <w:sz w:val="48"/>
-          <w:szCs w:val="48"/>
-          <w:rtl w:val="0"/>
-        </w:rPr>
-        <w:t xml:space="preserve">Even one mo?  - Test Manager</w:t>
-      </w:r>
-      <w:r>
-        <w:rPr>
-          <w:rtl w:val="0"/>
-        </w:rPr>
-      </w:r>
-    </w:p>
-    <w:p>
-      <w:pPr>
         <w:pStyle w:val="Heading1"/>
         <w:contextualSpacing w:val="0"/>
         <w:rPr/>
@@ -382,7 +364,7 @@
       <w:pPr>
         <w:numPr>
           <w:ilvl w:val="0"/>
-          <w:numId w:val="1"/>
+          <w:numId w:val="2"/>
         </w:numPr>
         <w:ind w:left="720" w:hanging="360"/>
         <w:contextualSpacing w:val="1"/>
@@ -551,11 +533,8 @@
           </w:tcPr>
           <w:p>
             <w:pPr>
-              <w:keepNext w:val="0"/>
-              <w:keepLines w:val="0"/>
-              <w:widowControl w:val="0"/>
-              <w:spacing w:after="0" w:before="0" w:line="240" w:lineRule="auto"/>
-              <w:ind w:left="0" w:right="0" w:firstLine="0"/>
+              <w:widowControl w:val="0"/>
+              <w:spacing w:before="0" w:line="240" w:lineRule="auto"/>
               <w:contextualSpacing w:val="0"/>
               <w:jc w:val="center"/>
             </w:pPr>
@@ -578,44 +557,139 @@
           </w:tcPr>
           <w:p>
             <w:pPr>
-              <w:keepNext w:val="0"/>
-              <w:keepLines w:val="0"/>
-              <w:widowControl w:val="0"/>
-              <w:spacing w:after="0" w:before="0" w:line="240" w:lineRule="auto"/>
-              <w:ind w:left="0" w:right="0" w:firstLine="0"/>
-              <w:contextualSpacing w:val="0"/>
-              <w:jc w:val="left"/>
-            </w:pPr>
-            <w:r>
-              <w:rPr>
-                <w:rtl w:val="0"/>
-              </w:rPr>
-            </w:r>
-          </w:p>
-        </w:tc>
-        <w:tc>
-          <w:tcPr>
-            <w:tcMar>
-              <w:top w:w="100.0" w:type="dxa"/>
-              <w:left w:w="100.0" w:type="dxa"/>
-              <w:bottom w:w="100.0" w:type="dxa"/>
-              <w:right w:w="100.0" w:type="dxa"/>
-            </w:tcMar>
-          </w:tcPr>
-          <w:p>
-            <w:pPr>
-              <w:keepNext w:val="0"/>
-              <w:keepLines w:val="0"/>
-              <w:widowControl w:val="0"/>
-              <w:spacing w:after="0" w:before="0" w:line="240" w:lineRule="auto"/>
-              <w:ind w:left="0" w:right="0" w:firstLine="0"/>
-              <w:contextualSpacing w:val="0"/>
-              <w:jc w:val="left"/>
-            </w:pPr>
-            <w:r>
-              <w:rPr>
-                <w:rtl w:val="0"/>
-              </w:rPr>
+              <w:widowControl w:val="0"/>
+              <w:spacing w:before="0" w:line="240" w:lineRule="auto"/>
+              <w:contextualSpacing w:val="0"/>
+            </w:pPr>
+            <w:r>
+              <w:rPr>
+                <w:rtl w:val="0"/>
+              </w:rPr>
+              <w:t xml:space="preserve">Player controller prototyping in zero engine.</w:t>
+            </w:r>
+          </w:p>
+          <w:p>
+            <w:pPr>
+              <w:widowControl w:val="0"/>
+              <w:spacing w:before="0" w:line="240" w:lineRule="auto"/>
+              <w:contextualSpacing w:val="0"/>
+            </w:pPr>
+            <w:r>
+              <w:rPr>
+                <w:rtl w:val="0"/>
+              </w:rPr>
+              <w:t xml:space="preserve">Particle system prototyping in zero engine with particle effects:</w:t>
+            </w:r>
+          </w:p>
+          <w:p>
+            <w:pPr>
+              <w:widowControl w:val="0"/>
+              <w:numPr>
+                <w:ilvl w:val="0"/>
+                <w:numId w:val="1"/>
+              </w:numPr>
+              <w:spacing w:before="0" w:line="240" w:lineRule="auto"/>
+              <w:ind w:left="720" w:hanging="360"/>
+              <w:contextualSpacing w:val="1"/>
+              <w:rPr>
+                <w:u w:val="none"/>
+              </w:rPr>
+            </w:pPr>
+            <w:r>
+              <w:rPr>
+                <w:rtl w:val="0"/>
+              </w:rPr>
+              <w:t xml:space="preserve">Circle explosion</w:t>
+            </w:r>
+          </w:p>
+          <w:p>
+            <w:pPr>
+              <w:widowControl w:val="0"/>
+              <w:numPr>
+                <w:ilvl w:val="0"/>
+                <w:numId w:val="1"/>
+              </w:numPr>
+              <w:spacing w:before="0" w:line="240" w:lineRule="auto"/>
+              <w:ind w:left="720" w:hanging="360"/>
+              <w:contextualSpacing w:val="1"/>
+              <w:rPr>
+                <w:u w:val="none"/>
+              </w:rPr>
+            </w:pPr>
+            <w:r>
+              <w:rPr>
+                <w:rtl w:val="0"/>
+              </w:rPr>
+              <w:t xml:space="preserve">Thruster </w:t>
+            </w:r>
+          </w:p>
+          <w:p>
+            <w:pPr>
+              <w:widowControl w:val="0"/>
+              <w:numPr>
+                <w:ilvl w:val="0"/>
+                <w:numId w:val="1"/>
+              </w:numPr>
+              <w:spacing w:before="0" w:line="240" w:lineRule="auto"/>
+              <w:ind w:left="720" w:hanging="360"/>
+              <w:contextualSpacing w:val="1"/>
+              <w:rPr>
+                <w:u w:val="none"/>
+              </w:rPr>
+            </w:pPr>
+            <w:r>
+              <w:rPr>
+                <w:rtl w:val="0"/>
+              </w:rPr>
+              <w:t xml:space="preserve">Fire on a sprite</w:t>
+            </w:r>
+          </w:p>
+        </w:tc>
+        <w:tc>
+          <w:tcPr>
+            <w:tcMar>
+              <w:top w:w="100.0" w:type="dxa"/>
+              <w:left w:w="100.0" w:type="dxa"/>
+              <w:bottom w:w="100.0" w:type="dxa"/>
+              <w:right w:w="100.0" w:type="dxa"/>
+            </w:tcMar>
+          </w:tcPr>
+          <w:p>
+            <w:pPr>
+              <w:widowControl w:val="0"/>
+              <w:spacing w:before="0" w:line="240" w:lineRule="auto"/>
+              <w:contextualSpacing w:val="0"/>
+            </w:pPr>
+            <w:r>
+              <w:rPr>
+                <w:rtl w:val="0"/>
+              </w:rPr>
+              <w:t xml:space="preserve">A simple Velocity based movement controller with a single jump. </w:t>
+            </w:r>
+          </w:p>
+          <w:p>
+            <w:pPr>
+              <w:widowControl w:val="0"/>
+              <w:spacing w:before="0" w:line="240" w:lineRule="auto"/>
+              <w:contextualSpacing w:val="0"/>
+            </w:pPr>
+            <w:r>
+              <w:rPr>
+                <w:rtl w:val="0"/>
+              </w:rPr>
+            </w:r>
+          </w:p>
+          <w:p>
+            <w:pPr>
+              <w:widowControl w:val="0"/>
+              <w:spacing w:before="0" w:line="240" w:lineRule="auto"/>
+              <w:contextualSpacing w:val="0"/>
+            </w:pPr>
+            <w:r>
+              <w:rPr>
+                <w:rtl w:val="0"/>
+              </w:rPr>
+              <w:t xml:space="preserve">A particle system with 3 particle effects and a particle clean up.</w:t>
             </w:r>
           </w:p>
         </w:tc>
@@ -635,11 +709,8 @@
           </w:tcPr>
           <w:p>
             <w:pPr>
-              <w:keepNext w:val="0"/>
-              <w:keepLines w:val="0"/>
-              <w:widowControl w:val="0"/>
-              <w:spacing w:after="0" w:before="0" w:line="240" w:lineRule="auto"/>
-              <w:ind w:left="0" w:right="0" w:firstLine="0"/>
+              <w:widowControl w:val="0"/>
+              <w:spacing w:before="0" w:line="240" w:lineRule="auto"/>
               <w:contextualSpacing w:val="0"/>
               <w:jc w:val="center"/>
             </w:pPr>
@@ -662,44 +733,92 @@
           </w:tcPr>
           <w:p>
             <w:pPr>
-              <w:keepNext w:val="0"/>
-              <w:keepLines w:val="0"/>
-              <w:widowControl w:val="0"/>
-              <w:spacing w:after="0" w:before="0" w:line="240" w:lineRule="auto"/>
-              <w:ind w:left="0" w:right="0" w:firstLine="0"/>
-              <w:contextualSpacing w:val="0"/>
-              <w:jc w:val="left"/>
-            </w:pPr>
-            <w:r>
-              <w:rPr>
-                <w:rtl w:val="0"/>
-              </w:rPr>
-            </w:r>
-          </w:p>
-        </w:tc>
-        <w:tc>
-          <w:tcPr>
-            <w:tcMar>
-              <w:top w:w="100.0" w:type="dxa"/>
-              <w:left w:w="100.0" w:type="dxa"/>
-              <w:bottom w:w="100.0" w:type="dxa"/>
-              <w:right w:w="100.0" w:type="dxa"/>
-            </w:tcMar>
-          </w:tcPr>
-          <w:p>
-            <w:pPr>
-              <w:keepNext w:val="0"/>
-              <w:keepLines w:val="0"/>
-              <w:widowControl w:val="0"/>
-              <w:spacing w:after="0" w:before="0" w:line="240" w:lineRule="auto"/>
-              <w:ind w:left="0" w:right="0" w:firstLine="0"/>
-              <w:contextualSpacing w:val="0"/>
-              <w:jc w:val="left"/>
-            </w:pPr>
-            <w:r>
-              <w:rPr>
-                <w:rtl w:val="0"/>
-              </w:rPr>
+              <w:widowControl w:val="0"/>
+              <w:spacing w:before="0" w:line="240" w:lineRule="auto"/>
+              <w:contextualSpacing w:val="0"/>
+            </w:pPr>
+            <w:r>
+              <w:rPr>
+                <w:rtl w:val="0"/>
+              </w:rPr>
+              <w:t xml:space="preserve">Started and finished GDD.</w:t>
+            </w:r>
+          </w:p>
+          <w:p>
+            <w:pPr>
+              <w:widowControl w:val="0"/>
+              <w:spacing w:before="0" w:line="240" w:lineRule="auto"/>
+              <w:contextualSpacing w:val="0"/>
+            </w:pPr>
+            <w:r>
+              <w:rPr>
+                <w:rtl w:val="0"/>
+              </w:rPr>
+              <w:t xml:space="preserve">Prototype player attack scripts:</w:t>
+              <w:br w:type="textWrapping"/>
+              <w:t xml:space="preserve">- Throwable ball that comes back</w:t>
+            </w:r>
+          </w:p>
+          <w:p>
+            <w:pPr>
+              <w:widowControl w:val="0"/>
+              <w:spacing w:before="0" w:line="240" w:lineRule="auto"/>
+              <w:contextualSpacing w:val="0"/>
+            </w:pPr>
+            <w:r>
+              <w:rPr>
+                <w:rtl w:val="0"/>
+              </w:rPr>
+              <w:t xml:space="preserve">- Melee attacks for left and right         hand</w:t>
+            </w:r>
+          </w:p>
+        </w:tc>
+        <w:tc>
+          <w:tcPr>
+            <w:tcMar>
+              <w:top w:w="100.0" w:type="dxa"/>
+              <w:left w:w="100.0" w:type="dxa"/>
+              <w:bottom w:w="100.0" w:type="dxa"/>
+              <w:right w:w="100.0" w:type="dxa"/>
+            </w:tcMar>
+          </w:tcPr>
+          <w:p>
+            <w:pPr>
+              <w:widowControl w:val="0"/>
+              <w:spacing w:before="0" w:line="240" w:lineRule="auto"/>
+              <w:contextualSpacing w:val="0"/>
+            </w:pPr>
+            <w:r>
+              <w:rPr>
+                <w:rtl w:val="0"/>
+              </w:rPr>
+              <w:t xml:space="preserve">OUR GDD IS DONE! WOOT!</w:t>
+            </w:r>
+          </w:p>
+          <w:p>
+            <w:pPr>
+              <w:widowControl w:val="0"/>
+              <w:spacing w:before="0" w:line="240" w:lineRule="auto"/>
+              <w:contextualSpacing w:val="0"/>
+            </w:pPr>
+            <w:r>
+              <w:rPr>
+                <w:rtl w:val="0"/>
+              </w:rPr>
+              <w:t xml:space="preserve">Player has a ball that they can throw to the cursor position and it returns back to the player.</w:t>
+            </w:r>
+          </w:p>
+          <w:p>
+            <w:pPr>
+              <w:widowControl w:val="0"/>
+              <w:spacing w:before="0" w:line="240" w:lineRule="auto"/>
+              <w:contextualSpacing w:val="0"/>
+            </w:pPr>
+            <w:r>
+              <w:rPr>
+                <w:rtl w:val="0"/>
+              </w:rPr>
+              <w:t xml:space="preserve">A left and right punch system and a combo maker.</w:t>
             </w:r>
           </w:p>
         </w:tc>
@@ -719,11 +838,8 @@
           </w:tcPr>
           <w:p>
             <w:pPr>
-              <w:keepNext w:val="0"/>
-              <w:keepLines w:val="0"/>
-              <w:widowControl w:val="0"/>
-              <w:spacing w:after="0" w:before="0" w:line="240" w:lineRule="auto"/>
-              <w:ind w:left="0" w:right="0" w:firstLine="0"/>
+              <w:widowControl w:val="0"/>
+              <w:spacing w:before="0" w:line="240" w:lineRule="auto"/>
               <w:contextualSpacing w:val="0"/>
               <w:jc w:val="center"/>
             </w:pPr>
@@ -746,127 +862,76 @@
           </w:tcPr>
           <w:p>
             <w:pPr>
-              <w:keepNext w:val="0"/>
-              <w:keepLines w:val="0"/>
-              <w:widowControl w:val="0"/>
-              <w:spacing w:after="0" w:before="0" w:line="240" w:lineRule="auto"/>
-              <w:ind w:left="0" w:right="0" w:firstLine="0"/>
-              <w:contextualSpacing w:val="0"/>
-              <w:jc w:val="left"/>
-            </w:pPr>
-            <w:r>
-              <w:rPr>
-                <w:rtl w:val="0"/>
-              </w:rPr>
-            </w:r>
-          </w:p>
-        </w:tc>
-        <w:tc>
-          <w:tcPr>
-            <w:tcMar>
-              <w:top w:w="100.0" w:type="dxa"/>
-              <w:left w:w="100.0" w:type="dxa"/>
-              <w:bottom w:w="100.0" w:type="dxa"/>
-              <w:right w:w="100.0" w:type="dxa"/>
-            </w:tcMar>
-          </w:tcPr>
-          <w:p>
-            <w:pPr>
-              <w:keepNext w:val="0"/>
-              <w:keepLines w:val="0"/>
-              <w:widowControl w:val="0"/>
-              <w:spacing w:after="0" w:before="0" w:line="240" w:lineRule="auto"/>
-              <w:ind w:left="0" w:right="0" w:firstLine="0"/>
-              <w:contextualSpacing w:val="0"/>
-              <w:jc w:val="left"/>
-            </w:pPr>
-            <w:r>
-              <w:rPr>
-                <w:rtl w:val="0"/>
-              </w:rPr>
-            </w:r>
-          </w:p>
-        </w:tc>
-      </w:tr>
-      <w:tr>
-        <w:trPr>
-          <w:trHeight w:val="1140" w:hRule="atLeast"/>
-        </w:trPr>
-        <w:tc>
-          <w:tcPr>
-            <w:tcMar>
-              <w:top w:w="100.0" w:type="dxa"/>
-              <w:left w:w="100.0" w:type="dxa"/>
-              <w:bottom w:w="100.0" w:type="dxa"/>
-              <w:right w:w="100.0" w:type="dxa"/>
-            </w:tcMar>
-          </w:tcPr>
-          <w:p>
-            <w:pPr>
-              <w:keepNext w:val="0"/>
-              <w:keepLines w:val="0"/>
-              <w:widowControl w:val="0"/>
-              <w:spacing w:after="0" w:before="0" w:line="240" w:lineRule="auto"/>
-              <w:ind w:left="0" w:right="0" w:firstLine="0"/>
-              <w:contextualSpacing w:val="0"/>
-              <w:jc w:val="center"/>
-            </w:pPr>
-            <w:r>
-              <w:rPr>
-                <w:rtl w:val="0"/>
-              </w:rPr>
-            </w:r>
-          </w:p>
-        </w:tc>
-        <w:tc>
-          <w:tcPr>
-            <w:tcMar>
-              <w:top w:w="100.0" w:type="dxa"/>
-              <w:left w:w="100.0" w:type="dxa"/>
-              <w:bottom w:w="100.0" w:type="dxa"/>
-              <w:right w:w="100.0" w:type="dxa"/>
-            </w:tcMar>
-          </w:tcPr>
-          <w:p>
-            <w:pPr>
-              <w:keepNext w:val="0"/>
-              <w:keepLines w:val="0"/>
-              <w:widowControl w:val="0"/>
-              <w:spacing w:after="0" w:before="0" w:line="240" w:lineRule="auto"/>
-              <w:ind w:left="0" w:right="0" w:firstLine="0"/>
-              <w:contextualSpacing w:val="0"/>
-              <w:jc w:val="left"/>
-            </w:pPr>
-            <w:r>
-              <w:rPr>
-                <w:rtl w:val="0"/>
-              </w:rPr>
-            </w:r>
-          </w:p>
-        </w:tc>
-        <w:tc>
-          <w:tcPr>
-            <w:tcMar>
-              <w:top w:w="100.0" w:type="dxa"/>
-              <w:left w:w="100.0" w:type="dxa"/>
-              <w:bottom w:w="100.0" w:type="dxa"/>
-              <w:right w:w="100.0" w:type="dxa"/>
-            </w:tcMar>
-          </w:tcPr>
-          <w:p>
-            <w:pPr>
-              <w:keepNext w:val="0"/>
-              <w:keepLines w:val="0"/>
-              <w:widowControl w:val="0"/>
-              <w:spacing w:after="0" w:before="0" w:line="240" w:lineRule="auto"/>
-              <w:ind w:left="0" w:right="0" w:firstLine="0"/>
-              <w:contextualSpacing w:val="0"/>
-              <w:jc w:val="left"/>
-            </w:pPr>
-            <w:r>
-              <w:rPr>
-                <w:rtl w:val="0"/>
-              </w:rPr>
+              <w:widowControl w:val="0"/>
+              <w:spacing w:before="0" w:line="240" w:lineRule="auto"/>
+              <w:contextualSpacing w:val="0"/>
+            </w:pPr>
+            <w:r>
+              <w:rPr>
+                <w:rtl w:val="0"/>
+              </w:rPr>
+              <w:t xml:space="preserve">Game state manager with levels array for more concise level changing.</w:t>
+            </w:r>
+          </w:p>
+          <w:p>
+            <w:pPr>
+              <w:widowControl w:val="0"/>
+              <w:spacing w:before="0" w:line="240" w:lineRule="auto"/>
+              <w:contextualSpacing w:val="0"/>
+            </w:pPr>
+            <w:r>
+              <w:rPr>
+                <w:rtl w:val="0"/>
+              </w:rPr>
+              <w:t xml:space="preserve">2 Basic levels to test multiple level loading and unloading without memory leaks.</w:t>
+            </w:r>
+          </w:p>
+          <w:p>
+            <w:pPr>
+              <w:widowControl w:val="0"/>
+              <w:spacing w:before="0" w:line="240" w:lineRule="auto"/>
+              <w:contextualSpacing w:val="0"/>
+            </w:pPr>
+            <w:r>
+              <w:rPr>
+                <w:rtl w:val="0"/>
+              </w:rPr>
+            </w:r>
+          </w:p>
+        </w:tc>
+        <w:tc>
+          <w:tcPr>
+            <w:tcMar>
+              <w:top w:w="100.0" w:type="dxa"/>
+              <w:left w:w="100.0" w:type="dxa"/>
+              <w:bottom w:w="100.0" w:type="dxa"/>
+              <w:right w:w="100.0" w:type="dxa"/>
+            </w:tcMar>
+          </w:tcPr>
+          <w:p>
+            <w:pPr>
+              <w:widowControl w:val="0"/>
+              <w:spacing w:before="0" w:line="240" w:lineRule="auto"/>
+              <w:contextualSpacing w:val="0"/>
+            </w:pPr>
+            <w:r>
+              <w:rPr>
+                <w:rtl w:val="0"/>
+              </w:rPr>
+              <w:t xml:space="preserve">Easy implementation of new levels by adding the new level’s functions to the SetLevels function.</w:t>
+            </w:r>
+          </w:p>
+          <w:p>
+            <w:pPr>
+              <w:widowControl w:val="0"/>
+              <w:spacing w:before="0" w:line="240" w:lineRule="auto"/>
+              <w:contextualSpacing w:val="0"/>
+            </w:pPr>
+            <w:r>
+              <w:rPr>
+                <w:rtl w:val="0"/>
+              </w:rPr>
+              <w:t xml:space="preserve">Able to load in a 2D tile-map from a textfile in Level_Load, check positions during Level_Update and free the tile-map in Level_Unload</w:t>
             </w:r>
           </w:p>
         </w:tc>
@@ -877,45 +942,8 @@
         <w:pStyle w:val="Heading1"/>
         <w:contextualSpacing w:val="0"/>
       </w:pPr>
-      <w:bookmarkStart w:colFirst="0" w:colLast="0" w:name="h.dz2sx6b0caer" w:id="6"/>
+      <w:bookmarkStart w:colFirst="0" w:colLast="0" w:name="h.1s24hxatg08v" w:id="6"/>
       <w:bookmarkEnd w:id="6"/>
-      <w:r>
-        <w:rPr>
-          <w:color w:val="073763"/>
-          <w:rtl w:val="0"/>
-        </w:rPr>
-        <w:t xml:space="preserve">Highlights:</w:t>
-      </w:r>
-      <w:r>
-        <w:rPr>
-          <w:rtl w:val="0"/>
-        </w:rPr>
-      </w:r>
-    </w:p>
-    <w:p>
-      <w:pPr>
-        <w:contextualSpacing w:val="0"/>
-      </w:pPr>
-      <w:r>
-        <w:rPr>
-          <w:color w:val="000000"/>
-          <w:rtl w:val="0"/>
-        </w:rPr>
-        <w:t xml:space="preserve">Nam liber tempor cum soluta nobis eleifend option congue nihil imperdiet doming id quod mazim placerat facer possim assum. Typi non habent claritatem insitam; est usus legentis in iis qui facit eorum claritatem. Investigationes demonstraverunt lectores legere me lius quod ii legunt saepius.</w:t>
-      </w:r>
-      <w:r>
-        <w:rPr>
-          <w:rtl w:val="0"/>
-        </w:rPr>
-      </w:r>
-    </w:p>
-    <w:p>
-      <w:pPr>
-        <w:pStyle w:val="Heading1"/>
-        <w:contextualSpacing w:val="0"/>
-      </w:pPr>
-      <w:bookmarkStart w:colFirst="0" w:colLast="0" w:name="h.1s24hxatg08v" w:id="7"/>
-      <w:bookmarkEnd w:id="7"/>
       <w:r>
         <w:rPr>
           <w:rtl w:val="0"/>
@@ -1227,6 +1255,7 @@
               <w:widowControl w:val="0"/>
               <w:spacing w:before="0" w:line="240" w:lineRule="auto"/>
               <w:contextualSpacing w:val="0"/>
+              <w:rPr/>
             </w:pPr>
             <w:r>
               <w:rPr>
@@ -1361,110 +1390,93 @@
         <w:pStyle w:val="Heading1"/>
         <w:contextualSpacing w:val="0"/>
       </w:pPr>
-      <w:bookmarkStart w:colFirst="0" w:colLast="0" w:name="h.1ka0rew9pdnn" w:id="8"/>
+      <w:bookmarkStart w:colFirst="0" w:colLast="0" w:name="h.e3wscgvdmdx5" w:id="7"/>
+      <w:bookmarkEnd w:id="7"/>
+      <w:r>
+        <w:rPr>
+          <w:color w:val="073763"/>
+          <w:rtl w:val="0"/>
+        </w:rPr>
+        <w:t xml:space="preserve">Current Risks/Solutions:</w:t>
+      </w:r>
+    </w:p>
+    <w:p>
+      <w:pPr>
+        <w:contextualSpacing w:val="0"/>
+      </w:pPr>
+      <w:r>
+        <w:rPr>
+          <w:rtl w:val="0"/>
+        </w:rPr>
+        <w:t xml:space="preserve">We still only have 3 people on our roster. We have been contacted by 2 people: An RTIS and a BAGD. Also we have posted on the forums saying we are looking for a member.</w:t>
+      </w:r>
+      <w:r>
+        <w:rPr>
+          <w:rtl w:val="0"/>
+        </w:rPr>
+      </w:r>
+    </w:p>
+    <w:p>
+      <w:pPr>
+        <w:pStyle w:val="Heading1"/>
+        <w:contextualSpacing w:val="0"/>
+      </w:pPr>
+      <w:bookmarkStart w:colFirst="0" w:colLast="0" w:name="h.quls1tlzigh9" w:id="8"/>
       <w:bookmarkEnd w:id="8"/>
       <w:r>
         <w:rPr>
+          <w:rtl w:val="0"/>
+        </w:rPr>
+        <w:t xml:space="preserve">New Assets:</w:t>
+      </w:r>
+    </w:p>
+    <w:p>
+      <w:pPr>
+        <w:contextualSpacing w:val="0"/>
+      </w:pPr>
+      <w:r>
+        <w:rPr>
+          <w:rtl w:val="0"/>
+        </w:rPr>
+        <w:t xml:space="preserve">No art assets this week. Still discussing character and environment.</w:t>
+      </w:r>
+    </w:p>
+    <w:p>
+      <w:pPr>
+        <w:pStyle w:val="Heading1"/>
+        <w:contextualSpacing w:val="0"/>
+      </w:pPr>
+      <w:bookmarkStart w:colFirst="0" w:colLast="0" w:name="h.swzv1miw3c0n" w:id="9"/>
+      <w:bookmarkEnd w:id="9"/>
+      <w:r>
+        <w:rPr>
           <w:color w:val="073763"/>
           <w:rtl w:val="0"/>
         </w:rPr>
-        <w:t xml:space="preserve">Current Risks/Solutions:</w:t>
-      </w:r>
-    </w:p>
-    <w:p>
-      <w:pPr>
-        <w:contextualSpacing w:val="0"/>
-      </w:pPr>
-      <w:r>
-        <w:rPr>
-          <w:rtl w:val="0"/>
-        </w:rPr>
-      </w:r>
-    </w:p>
-    <w:p>
-      <w:pPr>
-        <w:contextualSpacing w:val="0"/>
-      </w:pPr>
-      <w:r>
-        <w:rPr>
-          <w:rtl w:val="0"/>
-        </w:rPr>
-      </w:r>
-    </w:p>
-    <w:p>
-      <w:pPr>
-        <w:contextualSpacing w:val="0"/>
-      </w:pPr>
-      <w:r>
-        <w:rPr>
-          <w:rtl w:val="0"/>
-        </w:rPr>
-      </w:r>
-    </w:p>
-    <w:p>
-      <w:pPr>
-        <w:pStyle w:val="Heading1"/>
-        <w:contextualSpacing w:val="0"/>
-      </w:pPr>
-      <w:bookmarkStart w:colFirst="0" w:colLast="0" w:name="h.quls1tlzigh9" w:id="9"/>
-      <w:bookmarkEnd w:id="9"/>
-      <w:r>
-        <w:rPr>
-          <w:rtl w:val="0"/>
-        </w:rPr>
-        <w:t xml:space="preserve">New Assets:</w:t>
-      </w:r>
-    </w:p>
-    <w:p>
-      <w:pPr>
-        <w:contextualSpacing w:val="0"/>
-      </w:pPr>
-      <w:r>
-        <w:rPr>
-          <w:rtl w:val="0"/>
-        </w:rPr>
-      </w:r>
-    </w:p>
-    <w:p>
-      <w:pPr>
-        <w:contextualSpacing w:val="0"/>
-      </w:pPr>
-      <w:r>
-        <w:rPr>
-          <w:rtl w:val="0"/>
-        </w:rPr>
-      </w:r>
-    </w:p>
-    <w:p>
-      <w:pPr>
-        <w:contextualSpacing w:val="0"/>
-      </w:pPr>
-      <w:r>
-        <w:rPr>
-          <w:rtl w:val="0"/>
-        </w:rPr>
-      </w:r>
-    </w:p>
-    <w:p>
-      <w:pPr>
-        <w:pStyle w:val="Heading1"/>
-        <w:contextualSpacing w:val="0"/>
-      </w:pPr>
-      <w:bookmarkStart w:colFirst="0" w:colLast="0" w:name="h.mzlulmmwmkvy" w:id="10"/>
-      <w:bookmarkEnd w:id="10"/>
+        <w:t xml:space="preserve">Notes</w:t>
+      </w:r>
       <w:r>
         <w:rPr>
           <w:color w:val="073763"/>
           <w:rtl w:val="0"/>
         </w:rPr>
-        <w:t xml:space="preserve">Notes</w:t>
-      </w:r>
-      <w:r>
-        <w:rPr>
-          <w:color w:val="073763"/>
-          <w:rtl w:val="0"/>
-        </w:rPr>
         <w:t xml:space="preserve">:</w:t>
+      </w:r>
+      <w:r>
+        <w:rPr>
+          <w:rtl w:val="0"/>
+        </w:rPr>
+      </w:r>
+    </w:p>
+    <w:p>
+      <w:pPr>
+        <w:contextualSpacing w:val="0"/>
+      </w:pPr>
+      <w:r>
+        <w:rPr>
+          <w:rtl w:val="0"/>
+        </w:rPr>
+        <w:t xml:space="preserve">We have talked with 3 artists and they are fully committed to the game. Bernie, will have a team logo next week, Jessica will design a character ASAP(when we get a final iead done) and Alex will make basic concept environments(again, once we have a final idea)</w:t>
       </w:r>
       <w:r>
         <w:rPr>
@@ -1654,8 +1666,8 @@
       <w:contextualSpacing w:val="0"/>
       <w:jc w:val="left"/>
     </w:pPr>
-    <w:bookmarkStart w:colFirst="0" w:colLast="0" w:name="h.9nvcibv3gama" w:id="11"/>
-    <w:bookmarkEnd w:id="11"/>
+    <w:bookmarkStart w:colFirst="0" w:colLast="0" w:name="h.9nvcibv3gama" w:id="10"/>
+    <w:bookmarkEnd w:id="10"/>
     <w:r>
       <w:rPr>
         <w:color w:val="000000"/>
@@ -1758,6 +1770,116 @@
   <w:abstractNum w:abstractNumId="1">
     <w:lvl w:ilvl="0">
       <w:start w:val="1"/>
+      <w:numFmt w:val="bullet"/>
+      <w:lvlText w:val="-"/>
+      <w:lvlJc w:val="left"/>
+      <w:pPr>
+        <w:ind w:left="720" w:firstLine="360"/>
+      </w:pPr>
+      <w:rPr>
+        <w:u w:val="none"/>
+      </w:rPr>
+    </w:lvl>
+    <w:lvl w:ilvl="1">
+      <w:start w:val="1"/>
+      <w:numFmt w:val="bullet"/>
+      <w:lvlText w:val="-"/>
+      <w:lvlJc w:val="left"/>
+      <w:pPr>
+        <w:ind w:left="1440" w:firstLine="1080"/>
+      </w:pPr>
+      <w:rPr>
+        <w:u w:val="none"/>
+      </w:rPr>
+    </w:lvl>
+    <w:lvl w:ilvl="2">
+      <w:start w:val="1"/>
+      <w:numFmt w:val="bullet"/>
+      <w:lvlText w:val="-"/>
+      <w:lvlJc w:val="left"/>
+      <w:pPr>
+        <w:ind w:left="2160" w:firstLine="1800"/>
+      </w:pPr>
+      <w:rPr>
+        <w:u w:val="none"/>
+      </w:rPr>
+    </w:lvl>
+    <w:lvl w:ilvl="3">
+      <w:start w:val="1"/>
+      <w:numFmt w:val="bullet"/>
+      <w:lvlText w:val="-"/>
+      <w:lvlJc w:val="left"/>
+      <w:pPr>
+        <w:ind w:left="2880" w:firstLine="2520"/>
+      </w:pPr>
+      <w:rPr>
+        <w:u w:val="none"/>
+      </w:rPr>
+    </w:lvl>
+    <w:lvl w:ilvl="4">
+      <w:start w:val="1"/>
+      <w:numFmt w:val="bullet"/>
+      <w:lvlText w:val="-"/>
+      <w:lvlJc w:val="left"/>
+      <w:pPr>
+        <w:ind w:left="3600" w:firstLine="3240"/>
+      </w:pPr>
+      <w:rPr>
+        <w:u w:val="none"/>
+      </w:rPr>
+    </w:lvl>
+    <w:lvl w:ilvl="5">
+      <w:start w:val="1"/>
+      <w:numFmt w:val="bullet"/>
+      <w:lvlText w:val="-"/>
+      <w:lvlJc w:val="left"/>
+      <w:pPr>
+        <w:ind w:left="4320" w:firstLine="3960"/>
+      </w:pPr>
+      <w:rPr>
+        <w:u w:val="none"/>
+      </w:rPr>
+    </w:lvl>
+    <w:lvl w:ilvl="6">
+      <w:start w:val="1"/>
+      <w:numFmt w:val="bullet"/>
+      <w:lvlText w:val="-"/>
+      <w:lvlJc w:val="left"/>
+      <w:pPr>
+        <w:ind w:left="5040" w:firstLine="4680"/>
+      </w:pPr>
+      <w:rPr>
+        <w:u w:val="none"/>
+      </w:rPr>
+    </w:lvl>
+    <w:lvl w:ilvl="7">
+      <w:start w:val="1"/>
+      <w:numFmt w:val="bullet"/>
+      <w:lvlText w:val="-"/>
+      <w:lvlJc w:val="left"/>
+      <w:pPr>
+        <w:ind w:left="5760" w:firstLine="5400"/>
+      </w:pPr>
+      <w:rPr>
+        <w:u w:val="none"/>
+      </w:rPr>
+    </w:lvl>
+    <w:lvl w:ilvl="8">
+      <w:start w:val="1"/>
+      <w:numFmt w:val="bullet"/>
+      <w:lvlText w:val="-"/>
+      <w:lvlJc w:val="left"/>
+      <w:pPr>
+        <w:ind w:left="6480" w:firstLine="6120"/>
+      </w:pPr>
+      <w:rPr>
+        <w:u w:val="none"/>
+      </w:rPr>
+    </w:lvl>
+  </w:abstractNum>
+  <w:abstractNum w:abstractNumId="2">
+    <w:lvl w:ilvl="0">
+      <w:start w:val="1"/>
       <w:numFmt w:val="decimal"/>
       <w:lvlText w:val="%1."/>
       <w:lvlJc w:val="left"/>
@@ -1867,6 +1989,9 @@
   </w:abstractNum>
   <w:num w:numId="1">
     <w:abstractNumId w:val="1"/>
+  </w:num>
+  <w:num w:numId="2">
+    <w:abstractNumId w:val="2"/>
   </w:num>
 </w:numbering>
 </file>

</xml_diff>

<commit_message>
Alpha implemented next commit
</commit_message>
<xml_diff>
--- a/ProducerReports/Week1.docx
+++ b/ProducerReports/Week1.docx
@@ -55,7 +55,6 @@
       </w:pPr>
       <w:bookmarkStart w:id="0" w:name="h.2gazcsgmxkub" w:colFirst="0" w:colLast="0"/>
       <w:bookmarkEnd w:id="0"/>
-      <w:proofErr w:type="spellStart"/>
       <w:r>
         <w:rPr>
           <w:color w:val="073763"/>
@@ -69,9 +68,8 @@
           <w:color w:val="073763"/>
           <w:u w:val="single"/>
         </w:rPr>
-        <w:t>rbitor</w:t>
-      </w:r>
-      <w:proofErr w:type="spellEnd"/>
+        <w:t>rbital</w:t>
+      </w:r>
       <w:r>
         <w:rPr>
           <w:color w:val="073763"/>
@@ -85,7 +83,7 @@
           <w:color w:val="073763"/>
           <w:u w:val="single"/>
         </w:rPr>
-        <w:t>auntlets</w:t>
+        <w:t>auntlet</w:t>
       </w:r>
       <w:r>
         <w:rPr>
@@ -108,7 +106,15 @@
           <w:sz w:val="36"/>
           <w:szCs w:val="36"/>
         </w:rPr>
-        <w:t>1/12/16 - 1/18/16</w:t>
+        <w:t>1/16/16 - 1/22</w:t>
+      </w:r>
+      <w:r>
+        <w:rPr>
+          <w:color w:val="000000"/>
+          <w:sz w:val="36"/>
+          <w:szCs w:val="36"/>
+        </w:rPr>
+        <w:t>/16</w:t>
       </w:r>
     </w:p>
     <w:p>
@@ -153,7 +159,13 @@
         <w:rPr>
           <w:color w:val="FF5E0E"/>
         </w:rPr>
-        <w:t xml:space="preserve"> D</w:t>
+        <w:t xml:space="preserve"> </w:t>
+      </w:r>
+      <w:r>
+        <w:rPr>
+          <w:color w:val="FF5E0E"/>
+        </w:rPr>
+        <w:t>B</w:t>
       </w:r>
       <w:r>
         <w:rPr>
@@ -162,13 +174,13 @@
           <w:sz w:val="72"/>
           <w:szCs w:val="72"/>
         </w:rPr>
-        <w:t>isco</w:t>
+        <w:t>lunt</w:t>
       </w:r>
       <w:r>
         <w:rPr>
           <w:color w:val="FF5E0E"/>
         </w:rPr>
-        <w:t xml:space="preserve"> K</w:t>
+        <w:t xml:space="preserve"> F</w:t>
       </w:r>
       <w:r>
         <w:rPr>
@@ -177,137 +189,185 @@
           <w:sz w:val="72"/>
           <w:szCs w:val="72"/>
         </w:rPr>
-        <w:t>angaroos</w:t>
+        <w:t>orce</w:t>
+      </w:r>
+      <w:r>
+        <w:rPr>
+          <w:color w:val="FF5E0E"/>
+        </w:rPr>
+        <w:t xml:space="preserve"> T</w:t>
       </w:r>
       <w:r>
         <w:rPr>
           <w:b w:val="0"/>
+          <w:color w:val="FF5E0E"/>
           <w:sz w:val="72"/>
           <w:szCs w:val="72"/>
         </w:rPr>
+        <w:t>rauma</w:t>
+      </w:r>
+      <w:r>
+        <w:rPr>
+          <w:b w:val="0"/>
+          <w:color w:val="FF5E0E"/>
+          <w:sz w:val="72"/>
+          <w:szCs w:val="72"/>
+        </w:rPr>
         <w:t xml:space="preserve"> </w:t>
+      </w:r>
+      <w:r>
+        <w:rPr>
+          <w:color w:val="FF5E0E"/>
+          <w:sz w:val="72"/>
+          <w:szCs w:val="72"/>
+        </w:rPr>
+        <w:t>B10</w:t>
       </w:r>
     </w:p>
     <w:p>
-      <w:r>
-        <w:rPr>
-          <w:sz w:val="44"/>
-          <w:szCs w:val="44"/>
+      <w:pPr>
+        <w:rPr>
+          <w:sz w:val="40"/>
+          <w:szCs w:val="40"/>
+        </w:rPr>
+      </w:pPr>
+      <w:r>
+        <w:rPr>
+          <w:sz w:val="40"/>
+          <w:szCs w:val="40"/>
         </w:rPr>
         <w:t>Jesse Shapiro      - Technical Director</w:t>
       </w:r>
     </w:p>
     <w:p>
-      <w:r>
-        <w:rPr>
-          <w:sz w:val="44"/>
-          <w:szCs w:val="44"/>
+      <w:pPr>
+        <w:rPr>
+          <w:sz w:val="40"/>
+          <w:szCs w:val="40"/>
+        </w:rPr>
+      </w:pPr>
+      <w:r>
+        <w:rPr>
+          <w:sz w:val="40"/>
+          <w:szCs w:val="40"/>
         </w:rPr>
         <w:t xml:space="preserve">Josh Ibrahim        - Lead Director </w:t>
       </w:r>
     </w:p>
     <w:p>
-      <w:r>
-        <w:rPr>
-          <w:sz w:val="44"/>
-          <w:szCs w:val="44"/>
-        </w:rPr>
-        <w:t>Sawyer Simpson - Producer</w:t>
+      <w:pPr>
+        <w:rPr>
+          <w:sz w:val="40"/>
+          <w:szCs w:val="40"/>
+        </w:rPr>
+      </w:pPr>
+      <w:r>
+        <w:rPr>
+          <w:sz w:val="40"/>
+          <w:szCs w:val="40"/>
+        </w:rPr>
+        <w:t xml:space="preserve">Sawyer Simpson </w:t>
+      </w:r>
+      <w:r>
+        <w:rPr>
+          <w:sz w:val="40"/>
+          <w:szCs w:val="40"/>
+        </w:rPr>
+        <w:t>-</w:t>
+      </w:r>
+      <w:r>
+        <w:rPr>
+          <w:sz w:val="40"/>
+          <w:szCs w:val="40"/>
+        </w:rPr>
+        <w:t xml:space="preserve"> Producer</w:t>
+      </w:r>
+      <w:r>
+        <w:rPr>
+          <w:sz w:val="40"/>
+          <w:szCs w:val="40"/>
+        </w:rPr>
+        <w:t xml:space="preserve"> / Product Manager</w:t>
       </w:r>
     </w:p>
     <w:p>
+      <w:pPr>
+        <w:pStyle w:val="Heading1"/>
+        <w:contextualSpacing w:val="0"/>
+      </w:pPr>
+      <w:bookmarkStart w:id="3" w:name="h.au51mny0sx6" w:colFirst="0" w:colLast="0"/>
+      <w:bookmarkEnd w:id="3"/>
+      <w:r>
+        <w:rPr>
+          <w:sz w:val="96"/>
+          <w:szCs w:val="96"/>
+        </w:rPr>
+        <w:lastRenderedPageBreak/>
+        <w:t>H</w:t>
+      </w:r>
       <w:r>
         <w:rPr>
           <w:sz w:val="48"/>
           <w:szCs w:val="48"/>
         </w:rPr>
-        <w:lastRenderedPageBreak/>
-        <w:t xml:space="preserve">Name go </w:t>
+        <w:t>igh</w:t>
+      </w:r>
+      <w:r>
+        <w:rPr>
+          <w:sz w:val="96"/>
+          <w:szCs w:val="96"/>
+        </w:rPr>
+        <w:t xml:space="preserve"> C</w:t>
       </w:r>
       <w:r>
         <w:rPr>
           <w:sz w:val="48"/>
           <w:szCs w:val="48"/>
         </w:rPr>
-        <w:t>here -</w:t>
-      </w:r>
-      <w:r>
-        <w:rPr>
-          <w:sz w:val="48"/>
-          <w:szCs w:val="48"/>
-        </w:rPr>
-        <w:t xml:space="preserve"> Product Manager</w:t>
+        <w:t xml:space="preserve">oncept </w:t>
       </w:r>
     </w:p>
     <w:p>
       <w:pPr>
         <w:pStyle w:val="Heading1"/>
         <w:contextualSpacing w:val="0"/>
-      </w:pPr>
-      <w:bookmarkStart w:id="3" w:name="h.au51mny0sx6" w:colFirst="0" w:colLast="0"/>
-      <w:bookmarkEnd w:id="3"/>
-      <w:r>
-        <w:rPr>
-          <w:sz w:val="96"/>
-          <w:szCs w:val="96"/>
-        </w:rPr>
-        <w:t>H</w:t>
-      </w:r>
-      <w:r>
-        <w:rPr>
-          <w:sz w:val="48"/>
-          <w:szCs w:val="48"/>
-        </w:rPr>
-        <w:t>igh</w:t>
-      </w:r>
-      <w:r>
-        <w:rPr>
-          <w:sz w:val="96"/>
-          <w:szCs w:val="96"/>
-        </w:rPr>
-        <w:t xml:space="preserve"> C</w:t>
-      </w:r>
-      <w:r>
-        <w:rPr>
-          <w:sz w:val="48"/>
-          <w:szCs w:val="48"/>
-        </w:rPr>
-        <w:t xml:space="preserve">oncept </w:t>
+        <w:rPr>
+          <w:rFonts w:ascii="Open Sans" w:hAnsi="Open Sans" w:cs="Open Sans"/>
+          <w:b w:val="0"/>
+          <w:color w:val="3B3838" w:themeColor="background2" w:themeShade="40"/>
+          <w:sz w:val="28"/>
+          <w:szCs w:val="28"/>
+        </w:rPr>
+      </w:pPr>
+      <w:bookmarkStart w:id="4" w:name="h.3at9u9s4e0vp" w:colFirst="0" w:colLast="0"/>
+      <w:bookmarkEnd w:id="4"/>
+      <w:r>
+        <w:rPr>
+          <w:rFonts w:ascii="Open Sans" w:hAnsi="Open Sans" w:cs="Open Sans"/>
+          <w:b w:val="0"/>
+          <w:color w:val="3B3838" w:themeColor="background2" w:themeShade="40"/>
+          <w:sz w:val="28"/>
+          <w:szCs w:val="28"/>
+          <w:shd w:val="clear" w:color="auto" w:fill="FEFEFE"/>
+        </w:rPr>
+        <w:t>Orbital Gauntlet is a 2d side-scrolling adventure game that features a physics based combat system that allows a player to have multiple attacks based around throwing a ball and punching</w:t>
+      </w:r>
+      <w:r>
+        <w:rPr>
+          <w:rFonts w:ascii="Open Sans" w:hAnsi="Open Sans" w:cs="Open Sans"/>
+          <w:b w:val="0"/>
+          <w:color w:val="3B3838" w:themeColor="background2" w:themeShade="40"/>
+          <w:sz w:val="28"/>
+          <w:szCs w:val="28"/>
+        </w:rPr>
+        <w:t>.</w:t>
       </w:r>
     </w:p>
     <w:p>
-      <w:r>
-        <w:rPr>
-          <w:color w:val="545454"/>
-          <w:sz w:val="28"/>
-          <w:szCs w:val="28"/>
-        </w:rPr>
-        <w:t>(</w:t>
-      </w:r>
-      <w:r>
-        <w:rPr>
-          <w:color w:val="545454"/>
-          <w:sz w:val="28"/>
-          <w:szCs w:val="28"/>
-        </w:rPr>
-        <w:t>Description</w:t>
-      </w:r>
-      <w:r>
-        <w:rPr>
-          <w:color w:val="545454"/>
-          <w:sz w:val="28"/>
-          <w:szCs w:val="28"/>
-        </w:rPr>
-        <w:t>)</w:t>
-      </w:r>
-    </w:p>
-    <w:p>
       <w:pPr>
         <w:pStyle w:val="Heading1"/>
         <w:contextualSpacing w:val="0"/>
       </w:pPr>
-      <w:bookmarkStart w:id="4" w:name="h.3at9u9s4e0vp" w:colFirst="0" w:colLast="0"/>
-      <w:bookmarkEnd w:id="4"/>
       <w:r>
         <w:rPr>
           <w:color w:val="073763"/>
@@ -325,7 +385,7 @@
         <w:contextualSpacing/>
       </w:pPr>
       <w:r>
-        <w:t>Pre-Production</w:t>
+        <w:t>Engine Proof 2/5/2016</w:t>
       </w:r>
     </w:p>
     <w:p>
@@ -342,7 +402,7 @@
     <w:tbl>
       <w:tblPr>
         <w:tblStyle w:val="a"/>
-        <w:tblW w:w="9360" w:type="dxa"/>
+        <w:tblW w:w="9280" w:type="dxa"/>
         <w:tblBorders>
           <w:top w:val="single" w:sz="8" w:space="0" w:color="000000"/>
           <w:left w:val="single" w:sz="8" w:space="0" w:color="000000"/>
@@ -356,8 +416,8 @@
       </w:tblPr>
       <w:tblGrid>
         <w:gridCol w:w="1560"/>
-        <w:gridCol w:w="4215"/>
-        <w:gridCol w:w="3585"/>
+        <w:gridCol w:w="4210"/>
+        <w:gridCol w:w="3510"/>
       </w:tblGrid>
       <w:tr>
         <w:tc>
@@ -387,7 +447,7 @@
         </w:tc>
         <w:tc>
           <w:tcPr>
-            <w:tcW w:w="4215" w:type="dxa"/>
+            <w:tcW w:w="4210" w:type="dxa"/>
             <w:tcMar>
               <w:top w:w="100" w:type="dxa"/>
               <w:left w:w="100" w:type="dxa"/>
@@ -407,7 +467,7 @@
         </w:tc>
         <w:tc>
           <w:tcPr>
-            <w:tcW w:w="3585" w:type="dxa"/>
+            <w:tcW w:w="3510" w:type="dxa"/>
             <w:tcMar>
               <w:top w:w="100" w:type="dxa"/>
               <w:left w:w="100" w:type="dxa"/>
@@ -453,7 +513,7 @@
         </w:tc>
         <w:tc>
           <w:tcPr>
-            <w:tcW w:w="4215" w:type="dxa"/>
+            <w:tcW w:w="4210" w:type="dxa"/>
             <w:tcMar>
               <w:top w:w="100" w:type="dxa"/>
               <w:left w:w="100" w:type="dxa"/>
@@ -524,10 +584,20 @@
               <w:t>Fire on a sprite</w:t>
             </w:r>
           </w:p>
-        </w:tc>
-        <w:tc>
-          <w:tcPr>
-            <w:tcW w:w="3585" w:type="dxa"/>
+          <w:p>
+            <w:pPr>
+              <w:widowControl w:val="0"/>
+              <w:spacing w:before="0" w:line="240" w:lineRule="auto"/>
+              <w:contextualSpacing/>
+            </w:pPr>
+            <w:r>
+              <w:t>Camera Following the player</w:t>
+            </w:r>
+          </w:p>
+        </w:tc>
+        <w:tc>
+          <w:tcPr>
+            <w:tcW w:w="3510" w:type="dxa"/>
             <w:tcMar>
               <w:top w:w="100" w:type="dxa"/>
               <w:left w:w="100" w:type="dxa"/>
@@ -557,6 +627,21 @@
             </w:pPr>
             <w:r>
               <w:t>A particle system with 3 particle effects and a particle clean up.</w:t>
+            </w:r>
+          </w:p>
+          <w:p>
+            <w:pPr>
+              <w:widowControl w:val="0"/>
+              <w:spacing w:before="0" w:line="240" w:lineRule="auto"/>
+            </w:pPr>
+          </w:p>
+          <w:p>
+            <w:pPr>
+              <w:widowControl w:val="0"/>
+              <w:spacing w:before="0" w:line="240" w:lineRule="auto"/>
+            </w:pPr>
+            <w:r>
+              <w:t>The camera follows the player in a flow like manner, not jerky and rigid.</w:t>
             </w:r>
           </w:p>
         </w:tc>
@@ -588,21 +673,21 @@
         </w:tc>
         <w:tc>
           <w:tcPr>
-            <w:tcW w:w="4215" w:type="dxa"/>
-            <w:tcMar>
-              <w:top w:w="100" w:type="dxa"/>
-              <w:left w:w="100" w:type="dxa"/>
-              <w:bottom w:w="100" w:type="dxa"/>
-              <w:right w:w="100" w:type="dxa"/>
-            </w:tcMar>
-          </w:tcPr>
-          <w:p>
-            <w:pPr>
-              <w:widowControl w:val="0"/>
-              <w:spacing w:before="0" w:line="240" w:lineRule="auto"/>
-            </w:pPr>
-            <w:r>
-              <w:t>Started and finished GDD.</w:t>
+            <w:tcW w:w="4210" w:type="dxa"/>
+            <w:tcMar>
+              <w:top w:w="100" w:type="dxa"/>
+              <w:left w:w="100" w:type="dxa"/>
+              <w:bottom w:w="100" w:type="dxa"/>
+              <w:right w:w="100" w:type="dxa"/>
+            </w:tcMar>
+          </w:tcPr>
+          <w:p>
+            <w:pPr>
+              <w:widowControl w:val="0"/>
+              <w:spacing w:before="0" w:line="240" w:lineRule="auto"/>
+            </w:pPr>
+            <w:r>
+              <w:t>Started GDD.</w:t>
             </w:r>
           </w:p>
           <w:p>
@@ -620,8 +705,6 @@
             <w:r>
               <w:t>Throw able</w:t>
             </w:r>
-            <w:bookmarkStart w:id="6" w:name="_GoBack"/>
-            <w:bookmarkEnd w:id="6"/>
             <w:r>
               <w:t xml:space="preserve"> ball that comes back</w:t>
             </w:r>
@@ -635,26 +718,23 @@
               <w:t>- Melee attacks for left and right         hand</w:t>
             </w:r>
           </w:p>
-        </w:tc>
-        <w:tc>
-          <w:tcPr>
-            <w:tcW w:w="3585" w:type="dxa"/>
-            <w:tcMar>
-              <w:top w:w="100" w:type="dxa"/>
-              <w:left w:w="100" w:type="dxa"/>
-              <w:bottom w:w="100" w:type="dxa"/>
-              <w:right w:w="100" w:type="dxa"/>
-            </w:tcMar>
-          </w:tcPr>
-          <w:p>
-            <w:pPr>
-              <w:widowControl w:val="0"/>
-              <w:spacing w:before="0" w:line="240" w:lineRule="auto"/>
-            </w:pPr>
-            <w:r>
-              <w:t>OUR GDD IS DONE! WOOT!</w:t>
-            </w:r>
-          </w:p>
+          <w:p>
+            <w:pPr>
+              <w:widowControl w:val="0"/>
+              <w:spacing w:before="0" w:line="240" w:lineRule="auto"/>
+            </w:pPr>
+          </w:p>
+        </w:tc>
+        <w:tc>
+          <w:tcPr>
+            <w:tcW w:w="3510" w:type="dxa"/>
+            <w:tcMar>
+              <w:top w:w="100" w:type="dxa"/>
+              <w:left w:w="100" w:type="dxa"/>
+              <w:bottom w:w="100" w:type="dxa"/>
+              <w:right w:w="100" w:type="dxa"/>
+            </w:tcMar>
+          </w:tcPr>
           <w:p>
             <w:pPr>
               <w:widowControl w:val="0"/>
@@ -703,109 +783,69 @@
         </w:tc>
         <w:tc>
           <w:tcPr>
-            <w:tcW w:w="4215" w:type="dxa"/>
-            <w:tcMar>
-              <w:top w:w="100" w:type="dxa"/>
-              <w:left w:w="100" w:type="dxa"/>
-              <w:bottom w:w="100" w:type="dxa"/>
-              <w:right w:w="100" w:type="dxa"/>
-            </w:tcMar>
-          </w:tcPr>
-          <w:p>
-            <w:pPr>
-              <w:widowControl w:val="0"/>
-              <w:spacing w:before="0" w:line="240" w:lineRule="auto"/>
-            </w:pPr>
-            <w:r>
-              <w:t xml:space="preserve">Game state manager with </w:t>
-            </w:r>
-            <w:r>
-              <w:t>levels array for more concise level changing.</w:t>
-            </w:r>
-          </w:p>
-          <w:p>
-            <w:pPr>
-              <w:widowControl w:val="0"/>
-              <w:spacing w:before="0" w:line="240" w:lineRule="auto"/>
-            </w:pPr>
-            <w:r>
-              <w:t>2 Basic levels to test multiple level loading and unloading without memory leaks.</w:t>
-            </w:r>
-          </w:p>
-          <w:p>
-            <w:pPr>
-              <w:widowControl w:val="0"/>
-              <w:spacing w:before="0" w:line="240" w:lineRule="auto"/>
-            </w:pPr>
-          </w:p>
-        </w:tc>
-        <w:tc>
-          <w:tcPr>
-            <w:tcW w:w="3585" w:type="dxa"/>
-            <w:tcMar>
-              <w:top w:w="100" w:type="dxa"/>
-              <w:left w:w="100" w:type="dxa"/>
-              <w:bottom w:w="100" w:type="dxa"/>
-              <w:right w:w="100" w:type="dxa"/>
-            </w:tcMar>
-          </w:tcPr>
-          <w:p>
-            <w:pPr>
-              <w:widowControl w:val="0"/>
-              <w:spacing w:before="0" w:line="240" w:lineRule="auto"/>
-            </w:pPr>
-            <w:r>
-              <w:t xml:space="preserve">Easy implementation of new levels by adding the new level’s functions to the </w:t>
-            </w:r>
-            <w:proofErr w:type="spellStart"/>
-            <w:r>
-              <w:t>SetLevels</w:t>
-            </w:r>
-            <w:proofErr w:type="spellEnd"/>
-            <w:r>
-              <w:t xml:space="preserve"> function.</w:t>
-            </w:r>
-          </w:p>
-          <w:p>
-            <w:pPr>
-              <w:widowControl w:val="0"/>
-              <w:spacing w:before="0" w:line="240" w:lineRule="auto"/>
-            </w:pPr>
-            <w:r>
-              <w:t xml:space="preserve">Able to load in a 2D tile-map </w:t>
-            </w:r>
-            <w:r>
-              <w:t xml:space="preserve">from a </w:t>
-            </w:r>
-            <w:proofErr w:type="spellStart"/>
-            <w:r>
-              <w:t>textfile</w:t>
-            </w:r>
-            <w:proofErr w:type="spellEnd"/>
-            <w:r>
-              <w:t xml:space="preserve"> in </w:t>
-            </w:r>
-            <w:proofErr w:type="spellStart"/>
-            <w:r>
-              <w:t>Level_Load</w:t>
-            </w:r>
-            <w:proofErr w:type="spellEnd"/>
-            <w:r>
-              <w:t xml:space="preserve">, check positions during </w:t>
-            </w:r>
-            <w:proofErr w:type="spellStart"/>
-            <w:r>
-              <w:t>Level_Update</w:t>
-            </w:r>
-            <w:proofErr w:type="spellEnd"/>
-            <w:r>
-              <w:t xml:space="preserve"> and free the tile-map in </w:t>
-            </w:r>
-            <w:proofErr w:type="spellStart"/>
-            <w:r>
-              <w:t>Level_Unload</w:t>
-            </w:r>
-            <w:proofErr w:type="spellEnd"/>
+            <w:tcW w:w="4210" w:type="dxa"/>
+            <w:tcMar>
+              <w:top w:w="100" w:type="dxa"/>
+              <w:left w:w="100" w:type="dxa"/>
+              <w:bottom w:w="100" w:type="dxa"/>
+              <w:right w:w="100" w:type="dxa"/>
+            </w:tcMar>
+          </w:tcPr>
+          <w:p>
+            <w:pPr>
+              <w:widowControl w:val="0"/>
+              <w:spacing w:before="0" w:line="240" w:lineRule="auto"/>
+            </w:pPr>
+            <w:r>
+              <w:t>Game state manager with levels array for more concise level changing.</w:t>
+            </w:r>
+          </w:p>
+          <w:p>
+            <w:pPr>
+              <w:widowControl w:val="0"/>
+              <w:spacing w:before="0" w:line="240" w:lineRule="auto"/>
+            </w:pPr>
+            <w:r>
+              <w:t>3</w:t>
+            </w:r>
+            <w:r>
+              <w:t xml:space="preserve"> Basic levels to test multiple level loading and unloading without memory leaks.</w:t>
+            </w:r>
+          </w:p>
+          <w:p>
+            <w:pPr>
+              <w:widowControl w:val="0"/>
+              <w:spacing w:before="0" w:line="240" w:lineRule="auto"/>
+            </w:pPr>
+          </w:p>
+        </w:tc>
+        <w:tc>
+          <w:tcPr>
+            <w:tcW w:w="3510" w:type="dxa"/>
+            <w:tcMar>
+              <w:top w:w="100" w:type="dxa"/>
+              <w:left w:w="100" w:type="dxa"/>
+              <w:bottom w:w="100" w:type="dxa"/>
+              <w:right w:w="100" w:type="dxa"/>
+            </w:tcMar>
+          </w:tcPr>
+          <w:p>
+            <w:pPr>
+              <w:widowControl w:val="0"/>
+              <w:spacing w:before="0" w:line="240" w:lineRule="auto"/>
+            </w:pPr>
+            <w:r>
+              <w:t>Easy implementation of new levels by adding the new level’s functions to the SetLevels function.</w:t>
+            </w:r>
+          </w:p>
+          <w:p>
+            <w:pPr>
+              <w:widowControl w:val="0"/>
+              <w:spacing w:before="0" w:line="240" w:lineRule="auto"/>
+            </w:pPr>
+            <w:r>
+              <w:t>Able to load in a 2D tile-map from a textfile in Level_Load, check positions during Level_Update and free the tile-map in Level_Unload</w:t>
+            </w:r>
           </w:p>
         </w:tc>
       </w:tr>
@@ -815,8 +855,8 @@
         <w:pStyle w:val="Heading1"/>
         <w:contextualSpacing w:val="0"/>
       </w:pPr>
-      <w:bookmarkStart w:id="7" w:name="h.1s24hxatg08v" w:colFirst="0" w:colLast="0"/>
-      <w:bookmarkEnd w:id="7"/>
+      <w:bookmarkStart w:id="6" w:name="h.1s24hxatg08v" w:colFirst="0" w:colLast="0"/>
+      <w:bookmarkEnd w:id="6"/>
       <w:r>
         <w:t>Objectives:</w:t>
       </w:r>
@@ -825,7 +865,7 @@
     <w:tbl>
       <w:tblPr>
         <w:tblStyle w:val="a0"/>
-        <w:tblW w:w="9720" w:type="dxa"/>
+        <w:tblW w:w="9280" w:type="dxa"/>
         <w:tblBorders>
           <w:top w:val="single" w:sz="8" w:space="0" w:color="000000"/>
           <w:left w:val="single" w:sz="8" w:space="0" w:color="000000"/>
@@ -840,8 +880,7 @@
       <w:tblGrid>
         <w:gridCol w:w="975"/>
         <w:gridCol w:w="1200"/>
-        <w:gridCol w:w="3960"/>
-        <w:gridCol w:w="3585"/>
+        <w:gridCol w:w="7105"/>
       </w:tblGrid>
       <w:tr>
         <w:tc>
@@ -896,7 +935,7 @@
         </w:tc>
         <w:tc>
           <w:tcPr>
-            <w:tcW w:w="3960" w:type="dxa"/>
+            <w:tcW w:w="7105" w:type="dxa"/>
             <w:tcMar>
               <w:top w:w="100" w:type="dxa"/>
               <w:left w:w="100" w:type="dxa"/>
@@ -914,24 +953,226 @@
             </w:r>
           </w:p>
         </w:tc>
-        <w:tc>
-          <w:tcPr>
-            <w:tcW w:w="3585" w:type="dxa"/>
-            <w:tcMar>
-              <w:top w:w="100" w:type="dxa"/>
-              <w:left w:w="100" w:type="dxa"/>
-              <w:bottom w:w="100" w:type="dxa"/>
-              <w:right w:w="100" w:type="dxa"/>
-            </w:tcMar>
-          </w:tcPr>
-          <w:p>
-            <w:pPr>
-              <w:widowControl w:val="0"/>
-              <w:spacing w:before="0" w:line="240" w:lineRule="auto"/>
-            </w:pPr>
-            <w:r>
-              <w:t>Comments</w:t>
-            </w:r>
+      </w:tr>
+      <w:tr>
+        <w:trPr>
+          <w:trHeight w:val="1023"/>
+        </w:trPr>
+        <w:tc>
+          <w:tcPr>
+            <w:tcW w:w="975" w:type="dxa"/>
+            <w:tcMar>
+              <w:top w:w="100" w:type="dxa"/>
+              <w:left w:w="100" w:type="dxa"/>
+              <w:bottom w:w="100" w:type="dxa"/>
+              <w:right w:w="100" w:type="dxa"/>
+            </w:tcMar>
+          </w:tcPr>
+          <w:p>
+            <w:pPr>
+              <w:widowControl w:val="0"/>
+              <w:spacing w:before="0" w:line="240" w:lineRule="auto"/>
+              <w:jc w:val="center"/>
+            </w:pPr>
+            <w:r>
+              <w:t>Fresh</w:t>
+            </w:r>
+          </w:p>
+        </w:tc>
+        <w:tc>
+          <w:tcPr>
+            <w:tcW w:w="1200" w:type="dxa"/>
+            <w:tcMar>
+              <w:top w:w="100" w:type="dxa"/>
+              <w:left w:w="100" w:type="dxa"/>
+              <w:bottom w:w="100" w:type="dxa"/>
+              <w:right w:w="100" w:type="dxa"/>
+            </w:tcMar>
+          </w:tcPr>
+          <w:p>
+            <w:pPr>
+              <w:widowControl w:val="0"/>
+              <w:spacing w:before="0" w:line="240" w:lineRule="auto"/>
+              <w:jc w:val="center"/>
+            </w:pPr>
+            <w:r>
+              <w:t>Jesse Shapiro</w:t>
+            </w:r>
+          </w:p>
+        </w:tc>
+        <w:tc>
+          <w:tcPr>
+            <w:tcW w:w="7105" w:type="dxa"/>
+            <w:tcMar>
+              <w:top w:w="100" w:type="dxa"/>
+              <w:left w:w="100" w:type="dxa"/>
+              <w:bottom w:w="100" w:type="dxa"/>
+              <w:right w:w="100" w:type="dxa"/>
+            </w:tcMar>
+          </w:tcPr>
+          <w:p>
+            <w:pPr>
+              <w:pStyle w:val="ListParagraph"/>
+              <w:widowControl w:val="0"/>
+              <w:numPr>
+                <w:ilvl w:val="0"/>
+                <w:numId w:val="3"/>
+              </w:numPr>
+              <w:spacing w:before="0" w:line="240" w:lineRule="auto"/>
+            </w:pPr>
+            <w:r>
+              <w:t>Implement Player controller into Alpha Engine</w:t>
+            </w:r>
+          </w:p>
+        </w:tc>
+      </w:tr>
+      <w:tr>
+        <w:trPr>
+          <w:trHeight w:val="933"/>
+        </w:trPr>
+        <w:tc>
+          <w:tcPr>
+            <w:tcW w:w="975" w:type="dxa"/>
+            <w:tcMar>
+              <w:top w:w="100" w:type="dxa"/>
+              <w:left w:w="100" w:type="dxa"/>
+              <w:bottom w:w="100" w:type="dxa"/>
+              <w:right w:w="100" w:type="dxa"/>
+            </w:tcMar>
+          </w:tcPr>
+          <w:p>
+            <w:pPr>
+              <w:widowControl w:val="0"/>
+              <w:spacing w:before="0" w:line="240" w:lineRule="auto"/>
+              <w:jc w:val="center"/>
+            </w:pPr>
+            <w:r>
+              <w:t>Fresh</w:t>
+            </w:r>
+          </w:p>
+        </w:tc>
+        <w:tc>
+          <w:tcPr>
+            <w:tcW w:w="1200" w:type="dxa"/>
+            <w:tcMar>
+              <w:top w:w="100" w:type="dxa"/>
+              <w:left w:w="100" w:type="dxa"/>
+              <w:bottom w:w="100" w:type="dxa"/>
+              <w:right w:w="100" w:type="dxa"/>
+            </w:tcMar>
+          </w:tcPr>
+          <w:p>
+            <w:pPr>
+              <w:widowControl w:val="0"/>
+              <w:spacing w:before="0" w:line="240" w:lineRule="auto"/>
+              <w:jc w:val="center"/>
+            </w:pPr>
+            <w:r>
+              <w:t>Jesse Shapiro</w:t>
+            </w:r>
+          </w:p>
+        </w:tc>
+        <w:tc>
+          <w:tcPr>
+            <w:tcW w:w="7105" w:type="dxa"/>
+            <w:tcMar>
+              <w:top w:w="100" w:type="dxa"/>
+              <w:left w:w="100" w:type="dxa"/>
+              <w:bottom w:w="100" w:type="dxa"/>
+              <w:right w:w="100" w:type="dxa"/>
+            </w:tcMar>
+          </w:tcPr>
+          <w:p>
+            <w:pPr>
+              <w:pStyle w:val="ListParagraph"/>
+              <w:widowControl w:val="0"/>
+              <w:numPr>
+                <w:ilvl w:val="0"/>
+                <w:numId w:val="3"/>
+              </w:numPr>
+              <w:spacing w:before="0" w:line="240" w:lineRule="auto"/>
+            </w:pPr>
+            <w:r>
+              <w:t>Implement Floating Camera in Alpha Engine</w:t>
+            </w:r>
+          </w:p>
+        </w:tc>
+      </w:tr>
+      <w:tr>
+        <w:trPr>
+          <w:trHeight w:val="1698"/>
+        </w:trPr>
+        <w:tc>
+          <w:tcPr>
+            <w:tcW w:w="975" w:type="dxa"/>
+            <w:tcMar>
+              <w:top w:w="100" w:type="dxa"/>
+              <w:left w:w="100" w:type="dxa"/>
+              <w:bottom w:w="100" w:type="dxa"/>
+              <w:right w:w="100" w:type="dxa"/>
+            </w:tcMar>
+          </w:tcPr>
+          <w:p>
+            <w:pPr>
+              <w:widowControl w:val="0"/>
+              <w:spacing w:before="0" w:line="240" w:lineRule="auto"/>
+              <w:jc w:val="center"/>
+            </w:pPr>
+            <w:r>
+              <w:t>Fresh</w:t>
+            </w:r>
+          </w:p>
+        </w:tc>
+        <w:tc>
+          <w:tcPr>
+            <w:tcW w:w="1200" w:type="dxa"/>
+            <w:tcMar>
+              <w:top w:w="100" w:type="dxa"/>
+              <w:left w:w="100" w:type="dxa"/>
+              <w:bottom w:w="100" w:type="dxa"/>
+              <w:right w:w="100" w:type="dxa"/>
+            </w:tcMar>
+          </w:tcPr>
+          <w:p>
+            <w:pPr>
+              <w:widowControl w:val="0"/>
+              <w:spacing w:before="0" w:line="240" w:lineRule="auto"/>
+              <w:jc w:val="center"/>
+            </w:pPr>
+            <w:r>
+              <w:t>Josh Ibrahim</w:t>
+            </w:r>
+          </w:p>
+        </w:tc>
+        <w:tc>
+          <w:tcPr>
+            <w:tcW w:w="7105" w:type="dxa"/>
+            <w:tcMar>
+              <w:top w:w="100" w:type="dxa"/>
+              <w:left w:w="100" w:type="dxa"/>
+              <w:bottom w:w="100" w:type="dxa"/>
+              <w:right w:w="100" w:type="dxa"/>
+            </w:tcMar>
+          </w:tcPr>
+          <w:p>
+            <w:pPr>
+              <w:pStyle w:val="ListParagraph"/>
+              <w:widowControl w:val="0"/>
+              <w:numPr>
+                <w:ilvl w:val="0"/>
+                <w:numId w:val="3"/>
+              </w:numPr>
+              <w:spacing w:before="0" w:line="240" w:lineRule="auto"/>
+            </w:pPr>
+            <w:r>
+              <w:t>Implement Player punching into Alpha Engine</w:t>
+            </w:r>
+          </w:p>
+          <w:p>
+            <w:pPr>
+              <w:widowControl w:val="0"/>
+              <w:spacing w:before="0" w:line="240" w:lineRule="auto"/>
+            </w:pPr>
           </w:p>
         </w:tc>
       </w:tr>
@@ -956,7 +1197,7 @@
               <w:jc w:val="center"/>
             </w:pPr>
             <w:r>
-              <w:t>85%</w:t>
+              <w:t>Fresh</w:t>
             </w:r>
           </w:p>
         </w:tc>
@@ -977,42 +1218,33 @@
               <w:jc w:val="center"/>
             </w:pPr>
             <w:r>
-              <w:t>Jesse Shapiro</w:t>
-            </w:r>
-          </w:p>
-        </w:tc>
-        <w:tc>
-          <w:tcPr>
-            <w:tcW w:w="3960" w:type="dxa"/>
-            <w:tcMar>
-              <w:top w:w="100" w:type="dxa"/>
-              <w:left w:w="100" w:type="dxa"/>
-              <w:bottom w:w="100" w:type="dxa"/>
-              <w:right w:w="100" w:type="dxa"/>
-            </w:tcMar>
-          </w:tcPr>
-          <w:p>
-            <w:pPr>
-              <w:widowControl w:val="0"/>
-              <w:spacing w:before="0" w:line="240" w:lineRule="auto"/>
-            </w:pPr>
-          </w:p>
-        </w:tc>
-        <w:tc>
-          <w:tcPr>
-            <w:tcW w:w="3585" w:type="dxa"/>
-            <w:tcMar>
-              <w:top w:w="100" w:type="dxa"/>
-              <w:left w:w="100" w:type="dxa"/>
-              <w:bottom w:w="100" w:type="dxa"/>
-              <w:right w:w="100" w:type="dxa"/>
-            </w:tcMar>
-          </w:tcPr>
-          <w:p>
-            <w:pPr>
-              <w:widowControl w:val="0"/>
-              <w:spacing w:before="0" w:line="240" w:lineRule="auto"/>
-            </w:pPr>
+              <w:t>Josh Ibrahim</w:t>
+            </w:r>
+          </w:p>
+        </w:tc>
+        <w:tc>
+          <w:tcPr>
+            <w:tcW w:w="7105" w:type="dxa"/>
+            <w:tcMar>
+              <w:top w:w="100" w:type="dxa"/>
+              <w:left w:w="100" w:type="dxa"/>
+              <w:bottom w:w="100" w:type="dxa"/>
+              <w:right w:w="100" w:type="dxa"/>
+            </w:tcMar>
+          </w:tcPr>
+          <w:p>
+            <w:pPr>
+              <w:pStyle w:val="ListParagraph"/>
+              <w:widowControl w:val="0"/>
+              <w:numPr>
+                <w:ilvl w:val="0"/>
+                <w:numId w:val="3"/>
+              </w:numPr>
+              <w:spacing w:before="0" w:line="240" w:lineRule="auto"/>
+            </w:pPr>
+            <w:r>
+              <w:t>Implement Orb Attack into Alpha Engine</w:t>
+            </w:r>
           </w:p>
         </w:tc>
       </w:tr>
@@ -1037,7 +1269,7 @@
               <w:jc w:val="center"/>
             </w:pPr>
             <w:r>
-              <w:t>85%</w:t>
+              <w:t>90%</w:t>
             </w:r>
           </w:p>
         </w:tc>
@@ -1058,37 +1290,34 @@
               <w:jc w:val="center"/>
             </w:pPr>
             <w:r>
-              <w:t>Josh Ibrahim</w:t>
-            </w:r>
-          </w:p>
-        </w:tc>
-        <w:tc>
-          <w:tcPr>
-            <w:tcW w:w="3960" w:type="dxa"/>
-            <w:tcMar>
-              <w:top w:w="100" w:type="dxa"/>
-              <w:left w:w="100" w:type="dxa"/>
-              <w:bottom w:w="100" w:type="dxa"/>
-              <w:right w:w="100" w:type="dxa"/>
-            </w:tcMar>
-          </w:tcPr>
-          <w:p>
-            <w:pPr>
-              <w:widowControl w:val="0"/>
-              <w:spacing w:before="0" w:line="240" w:lineRule="auto"/>
-            </w:pPr>
-          </w:p>
-        </w:tc>
-        <w:tc>
-          <w:tcPr>
-            <w:tcW w:w="3585" w:type="dxa"/>
-            <w:tcMar>
-              <w:top w:w="100" w:type="dxa"/>
-              <w:left w:w="100" w:type="dxa"/>
-              <w:bottom w:w="100" w:type="dxa"/>
-              <w:right w:w="100" w:type="dxa"/>
-            </w:tcMar>
-          </w:tcPr>
+              <w:t>Sawyer Simpson</w:t>
+            </w:r>
+          </w:p>
+        </w:tc>
+        <w:tc>
+          <w:tcPr>
+            <w:tcW w:w="7105" w:type="dxa"/>
+            <w:tcMar>
+              <w:top w:w="100" w:type="dxa"/>
+              <w:left w:w="100" w:type="dxa"/>
+              <w:bottom w:w="100" w:type="dxa"/>
+              <w:right w:w="100" w:type="dxa"/>
+            </w:tcMar>
+          </w:tcPr>
+          <w:p>
+            <w:pPr>
+              <w:pStyle w:val="ListParagraph"/>
+              <w:widowControl w:val="0"/>
+              <w:numPr>
+                <w:ilvl w:val="0"/>
+                <w:numId w:val="3"/>
+              </w:numPr>
+              <w:spacing w:before="0" w:line="240" w:lineRule="auto"/>
+            </w:pPr>
+            <w:r>
+              <w:t xml:space="preserve">Finish up Alpha implementation </w:t>
+            </w:r>
+          </w:p>
           <w:p>
             <w:pPr>
               <w:widowControl w:val="0"/>
@@ -1118,7 +1347,8 @@
               <w:jc w:val="center"/>
             </w:pPr>
             <w:r>
-              <w:t>85%</w:t>
+              <w:lastRenderedPageBreak/>
+              <w:t>Fresh</w:t>
             </w:r>
           </w:p>
         </w:tc>
@@ -1145,36 +1375,27 @@
         </w:tc>
         <w:tc>
           <w:tcPr>
-            <w:tcW w:w="3960" w:type="dxa"/>
-            <w:tcMar>
-              <w:top w:w="100" w:type="dxa"/>
-              <w:left w:w="100" w:type="dxa"/>
-              <w:bottom w:w="100" w:type="dxa"/>
-              <w:right w:w="100" w:type="dxa"/>
-            </w:tcMar>
-          </w:tcPr>
-          <w:p>
-            <w:pPr>
-              <w:widowControl w:val="0"/>
-              <w:spacing w:before="0" w:line="240" w:lineRule="auto"/>
-            </w:pPr>
-          </w:p>
-        </w:tc>
-        <w:tc>
-          <w:tcPr>
-            <w:tcW w:w="3585" w:type="dxa"/>
-            <w:tcMar>
-              <w:top w:w="100" w:type="dxa"/>
-              <w:left w:w="100" w:type="dxa"/>
-              <w:bottom w:w="100" w:type="dxa"/>
-              <w:right w:w="100" w:type="dxa"/>
-            </w:tcMar>
-          </w:tcPr>
-          <w:p>
-            <w:pPr>
-              <w:widowControl w:val="0"/>
-              <w:spacing w:before="0" w:line="240" w:lineRule="auto"/>
-            </w:pPr>
+            <w:tcW w:w="7105" w:type="dxa"/>
+            <w:tcMar>
+              <w:top w:w="100" w:type="dxa"/>
+              <w:left w:w="100" w:type="dxa"/>
+              <w:bottom w:w="100" w:type="dxa"/>
+              <w:right w:w="100" w:type="dxa"/>
+            </w:tcMar>
+          </w:tcPr>
+          <w:p>
+            <w:pPr>
+              <w:pStyle w:val="ListParagraph"/>
+              <w:widowControl w:val="0"/>
+              <w:numPr>
+                <w:ilvl w:val="0"/>
+                <w:numId w:val="3"/>
+              </w:numPr>
+              <w:spacing w:before="0" w:line="240" w:lineRule="auto"/>
+            </w:pPr>
+            <w:r>
+              <w:t>Begin work on particle system groundwork and clean up game logic update into specific tasks</w:t>
+            </w:r>
           </w:p>
         </w:tc>
       </w:tr>
@@ -1184,8 +1405,8 @@
         <w:pStyle w:val="Heading1"/>
         <w:contextualSpacing w:val="0"/>
       </w:pPr>
-      <w:bookmarkStart w:id="8" w:name="h.e3wscgvdmdx5" w:colFirst="0" w:colLast="0"/>
-      <w:bookmarkEnd w:id="8"/>
+      <w:bookmarkStart w:id="7" w:name="h.e3wscgvdmdx5" w:colFirst="0" w:colLast="0"/>
+      <w:bookmarkEnd w:id="7"/>
       <w:r>
         <w:rPr>
           <w:color w:val="073763"/>
@@ -1203,10 +1424,9 @@
         <w:pStyle w:val="Heading1"/>
         <w:contextualSpacing w:val="0"/>
       </w:pPr>
-      <w:bookmarkStart w:id="9" w:name="h.quls1tlzigh9" w:colFirst="0" w:colLast="0"/>
-      <w:bookmarkEnd w:id="9"/>
-      <w:r>
-        <w:lastRenderedPageBreak/>
+      <w:bookmarkStart w:id="8" w:name="h.quls1tlzigh9" w:colFirst="0" w:colLast="0"/>
+      <w:bookmarkEnd w:id="8"/>
+      <w:r>
         <w:t>New Assets:</w:t>
       </w:r>
     </w:p>
@@ -1219,17 +1439,39 @@
       <w:pPr>
         <w:pStyle w:val="Heading1"/>
         <w:contextualSpacing w:val="0"/>
-      </w:pPr>
-      <w:bookmarkStart w:id="10" w:name="h.swzv1miw3c0n" w:colFirst="0" w:colLast="0"/>
-      <w:bookmarkEnd w:id="10"/>
-      <w:r>
         <w:rPr>
           <w:color w:val="073763"/>
         </w:rPr>
-        <w:t>Notes:</w:t>
+      </w:pPr>
+      <w:bookmarkStart w:id="9" w:name="h.swzv1miw3c0n" w:colFirst="0" w:colLast="0"/>
+      <w:bookmarkEnd w:id="9"/>
+      <w:r>
+        <w:rPr>
+          <w:color w:val="073763"/>
+        </w:rPr>
+        <w:t>Highlights</w:t>
       </w:r>
     </w:p>
     <w:p>
+      <w:pPr>
+        <w:rPr>
+          <w:color w:val="073763"/>
+        </w:rPr>
+      </w:pPr>
+      <w:r>
+        <w:t xml:space="preserve">With our Zero Engine Prototype we have made a very engaging speed run game using our player controller, particle effects and camera movement. </w:t>
+      </w:r>
+    </w:p>
+    <w:p>
+      <w:pPr>
+        <w:pStyle w:val="Heading1"/>
+        <w:contextualSpacing w:val="0"/>
+      </w:pPr>
+      <w:r>
+        <w:t>Notes:</w:t>
+      </w:r>
+    </w:p>
+    <w:p>
       <w:r>
         <w:t xml:space="preserve">We have talked with 3 artists and they are fully committed to the game. Bernie, will have a team logo next week, Jessica will design a character </w:t>
       </w:r>
@@ -1245,22 +1487,23 @@
       <w:r>
         <w:t xml:space="preserve"> done) and Alex will make basic concept </w:t>
       </w:r>
-      <w:proofErr w:type="gramStart"/>
-      <w:r>
-        <w:t>environments(</w:t>
-      </w:r>
-      <w:proofErr w:type="gramEnd"/>
-      <w:r>
-        <w:t>again, once we have a final i</w:t>
-      </w:r>
-      <w:r>
-        <w:t>dea)</w:t>
+      <w:r>
+        <w:t>environments (</w:t>
+      </w:r>
+      <w:r>
+        <w:t>again, once we have a final idea)</w:t>
       </w:r>
     </w:p>
     <w:p/>
     <w:p/>
     <w:p/>
     <w:p/>
+    <w:p/>
+    <w:p/>
+    <w:p>
+      <w:bookmarkStart w:id="10" w:name="_GoBack"/>
+      <w:bookmarkEnd w:id="10"/>
+    </w:p>
     <w:p>
       <w:r>
         <w:rPr>
@@ -1269,6 +1512,7 @@
           <w:sz w:val="28"/>
           <w:szCs w:val="28"/>
         </w:rPr>
+        <w:lastRenderedPageBreak/>
         <w:t>By signing this document, I hereby approve of the content inside this production report:</w:t>
       </w:r>
     </w:p>
@@ -1331,7 +1575,6 @@
     <w:sectPr>
       <w:headerReference w:type="default" r:id="rId8"/>
       <w:headerReference w:type="first" r:id="rId9"/>
-      <w:footerReference w:type="first" r:id="rId10"/>
       <w:pgSz w:w="12240" w:h="15840"/>
       <w:pgMar w:top="1080" w:right="1440" w:bottom="1080" w:left="1440" w:header="720" w:footer="720" w:gutter="0"/>
       <w:pgNumType w:start="0"/>
@@ -1365,12 +1608,6 @@
     </w:p>
   </w:endnote>
 </w:endnotes>
-</file>
-
-<file path=word/footer1.xml><?xml version="1.0" encoding="utf-8"?>
-<w:ftr xmlns:wpc="http://schemas.microsoft.com/office/word/2010/wordprocessingCanvas" xmlns:mc="http://schemas.openxmlformats.org/markup-compatibility/2006" xmlns:o="urn:schemas-microsoft-com:office:office" xmlns:r="http://schemas.openxmlformats.org/officeDocument/2006/relationships" xmlns:m="http://schemas.openxmlformats.org/officeDocument/2006/math" xmlns:v="urn:schemas-microsoft-com:vml" xmlns:wp14="http://schemas.microsoft.com/office/word/2010/wordprocessingDrawing" xmlns:wp="http://schemas.openxmlformats.org/drawingml/2006/wordprocessingDrawing" xmlns:w10="urn:schemas-microsoft-com:office:word" xmlns:w="http://schemas.openxmlformats.org/wordprocessingml/2006/main" xmlns:w14="http://schemas.microsoft.com/office/word/2010/wordml" xmlns:w15="http://schemas.microsoft.com/office/word/2012/wordml" xmlns:wpg="http://schemas.microsoft.com/office/word/2010/wordprocessingGroup" xmlns:wpi="http://schemas.microsoft.com/office/word/2010/wordprocessingInk" xmlns:wne="http://schemas.microsoft.com/office/word/2006/wordml" xmlns:wps="http://schemas.microsoft.com/office/word/2010/wordprocessingShape" mc:Ignorable="w14 w15 wp14">
-  <w:p/>
-</w:ftr>
 </file>
 
 <file path=word/footnotes.xml><?xml version="1.0" encoding="utf-8"?>
@@ -1416,16 +1653,14 @@
       </w:rPr>
       <w:t xml:space="preserve">Project </w:t>
     </w:r>
-    <w:proofErr w:type="gramStart"/>
     <w:r>
       <w:rPr>
         <w:color w:val="000000"/>
         <w:sz w:val="36"/>
         <w:szCs w:val="36"/>
       </w:rPr>
-      <w:t>Status :</w:t>
+      <w:t>Status:</w:t>
     </w:r>
-    <w:proofErr w:type="gramEnd"/>
     <w:r>
       <w:rPr>
         <w:color w:val="000000"/>
@@ -1508,7 +1743,7 @@
         <w:sz w:val="28"/>
         <w:szCs w:val="28"/>
       </w:rPr>
-      <w:t>Producer Report Week 1</w:t>
+      <w:t>Producer Report Week 3 by Sawyer Simpson</w:t>
     </w:r>
   </w:p>
 </w:hdr>
@@ -1516,7 +1751,7 @@
 
 <file path=word/numbering.xml><?xml version="1.0" encoding="utf-8"?>
 <w:numbering xmlns:wpc="http://schemas.microsoft.com/office/word/2010/wordprocessingCanvas" xmlns:mc="http://schemas.openxmlformats.org/markup-compatibility/2006" xmlns:o="urn:schemas-microsoft-com:office:office" xmlns:r="http://schemas.openxmlformats.org/officeDocument/2006/relationships" xmlns:m="http://schemas.openxmlformats.org/officeDocument/2006/math" xmlns:v="urn:schemas-microsoft-com:vml" xmlns:wp14="http://schemas.microsoft.com/office/word/2010/wordprocessingDrawing" xmlns:wp="http://schemas.openxmlformats.org/drawingml/2006/wordprocessingDrawing" xmlns:w10="urn:schemas-microsoft-com:office:word" xmlns:w="http://schemas.openxmlformats.org/wordprocessingml/2006/main" xmlns:w14="http://schemas.microsoft.com/office/word/2010/wordml" xmlns:w15="http://schemas.microsoft.com/office/word/2012/wordml" xmlns:wpg="http://schemas.microsoft.com/office/word/2010/wordprocessingGroup" xmlns:wpi="http://schemas.microsoft.com/office/word/2010/wordprocessingInk" xmlns:wne="http://schemas.microsoft.com/office/word/2006/wordml" xmlns:wps="http://schemas.microsoft.com/office/word/2010/wordprocessingShape" mc:Ignorable="w14 w15 wp14">
-  <w:abstractNum w:abstractNumId="0" w15:restartNumberingAfterBreak="0">
+  <w:abstractNum w:abstractNumId="0">
     <w:nsid w:val="229E4639"/>
     <w:multiLevelType w:val="multilevel"/>
     <w:tmpl w:val="67BAD738"/>
@@ -1629,7 +1864,120 @@
       </w:rPr>
     </w:lvl>
   </w:abstractNum>
-  <w:abstractNum w:abstractNumId="1" w15:restartNumberingAfterBreak="0">
+  <w:abstractNum w:abstractNumId="1">
+    <w:nsid w:val="33940512"/>
+    <w:multiLevelType w:val="hybridMultilevel"/>
+    <w:tmpl w:val="D2F459C6"/>
+    <w:lvl w:ilvl="0" w:tplc="0409000B">
+      <w:start w:val="1"/>
+      <w:numFmt w:val="bullet"/>
+      <w:lvlText w:val=""/>
+      <w:lvlJc w:val="left"/>
+      <w:pPr>
+        <w:ind w:left="720" w:hanging="360"/>
+      </w:pPr>
+      <w:rPr>
+        <w:rFonts w:ascii="Wingdings" w:hAnsi="Wingdings" w:hint="default"/>
+      </w:rPr>
+    </w:lvl>
+    <w:lvl w:ilvl="1" w:tplc="04090003" w:tentative="1">
+      <w:start w:val="1"/>
+      <w:numFmt w:val="bullet"/>
+      <w:lvlText w:val="o"/>
+      <w:lvlJc w:val="left"/>
+      <w:pPr>
+        <w:ind w:left="1440" w:hanging="360"/>
+      </w:pPr>
+      <w:rPr>
+        <w:rFonts w:ascii="Courier New" w:hAnsi="Courier New" w:cs="Courier New" w:hint="default"/>
+      </w:rPr>
+    </w:lvl>
+    <w:lvl w:ilvl="2" w:tplc="04090005" w:tentative="1">
+      <w:start w:val="1"/>
+      <w:numFmt w:val="bullet"/>
+      <w:lvlText w:val=""/>
+      <w:lvlJc w:val="left"/>
+      <w:pPr>
+        <w:ind w:left="2160" w:hanging="360"/>
+      </w:pPr>
+      <w:rPr>
+        <w:rFonts w:ascii="Wingdings" w:hAnsi="Wingdings" w:hint="default"/>
+      </w:rPr>
+    </w:lvl>
+    <w:lvl w:ilvl="3" w:tplc="04090001" w:tentative="1">
+      <w:start w:val="1"/>
+      <w:numFmt w:val="bullet"/>
+      <w:lvlText w:val=""/>
+      <w:lvlJc w:val="left"/>
+      <w:pPr>
+        <w:ind w:left="2880" w:hanging="360"/>
+      </w:pPr>
+      <w:rPr>
+        <w:rFonts w:ascii="Symbol" w:hAnsi="Symbol" w:hint="default"/>
+      </w:rPr>
+    </w:lvl>
+    <w:lvl w:ilvl="4" w:tplc="04090003" w:tentative="1">
+      <w:start w:val="1"/>
+      <w:numFmt w:val="bullet"/>
+      <w:lvlText w:val="o"/>
+      <w:lvlJc w:val="left"/>
+      <w:pPr>
+        <w:ind w:left="3600" w:hanging="360"/>
+      </w:pPr>
+      <w:rPr>
+        <w:rFonts w:ascii="Courier New" w:hAnsi="Courier New" w:cs="Courier New" w:hint="default"/>
+      </w:rPr>
+    </w:lvl>
+    <w:lvl w:ilvl="5" w:tplc="04090005" w:tentative="1">
+      <w:start w:val="1"/>
+      <w:numFmt w:val="bullet"/>
+      <w:lvlText w:val=""/>
+      <w:lvlJc w:val="left"/>
+      <w:pPr>
+        <w:ind w:left="4320" w:hanging="360"/>
+      </w:pPr>
+      <w:rPr>
+        <w:rFonts w:ascii="Wingdings" w:hAnsi="Wingdings" w:hint="default"/>
+      </w:rPr>
+    </w:lvl>
+    <w:lvl w:ilvl="6" w:tplc="04090001" w:tentative="1">
+      <w:start w:val="1"/>
+      <w:numFmt w:val="bullet"/>
+      <w:lvlText w:val=""/>
+      <w:lvlJc w:val="left"/>
+      <w:pPr>
+        <w:ind w:left="5040" w:hanging="360"/>
+      </w:pPr>
+      <w:rPr>
+        <w:rFonts w:ascii="Symbol" w:hAnsi="Symbol" w:hint="default"/>
+      </w:rPr>
+    </w:lvl>
+    <w:lvl w:ilvl="7" w:tplc="04090003" w:tentative="1">
+      <w:start w:val="1"/>
+      <w:numFmt w:val="bullet"/>
+      <w:lvlText w:val="o"/>
+      <w:lvlJc w:val="left"/>
+      <w:pPr>
+        <w:ind w:left="5760" w:hanging="360"/>
+      </w:pPr>
+      <w:rPr>
+        <w:rFonts w:ascii="Courier New" w:hAnsi="Courier New" w:cs="Courier New" w:hint="default"/>
+      </w:rPr>
+    </w:lvl>
+    <w:lvl w:ilvl="8" w:tplc="04090005" w:tentative="1">
+      <w:start w:val="1"/>
+      <w:numFmt w:val="bullet"/>
+      <w:lvlText w:val=""/>
+      <w:lvlJc w:val="left"/>
+      <w:pPr>
+        <w:ind w:left="6480" w:hanging="360"/>
+      </w:pPr>
+      <w:rPr>
+        <w:rFonts w:ascii="Wingdings" w:hAnsi="Wingdings" w:hint="default"/>
+      </w:rPr>
+    </w:lvl>
+  </w:abstractNum>
+  <w:abstractNum w:abstractNumId="2">
     <w:nsid w:val="3EC438B8"/>
     <w:multiLevelType w:val="multilevel"/>
     <w:tmpl w:val="649E5C1E"/>
@@ -1743,10 +2091,13 @@
     </w:lvl>
   </w:abstractNum>
   <w:num w:numId="1">
-    <w:abstractNumId w:val="1"/>
+    <w:abstractNumId w:val="2"/>
   </w:num>
   <w:num w:numId="2">
     <w:abstractNumId w:val="0"/>
+  </w:num>
+  <w:num w:numId="3">
+    <w:abstractNumId w:val="1"/>
   </w:num>
 </w:numbering>
 </file>
@@ -2307,6 +2658,13 @@
     <w:tblPr>
       <w:tblStyleRowBandSize w:val="1"/>
       <w:tblStyleColBandSize w:val="1"/>
+      <w:tblInd w:w="0" w:type="dxa"/>
+      <w:tblCellMar>
+        <w:top w:w="0" w:type="dxa"/>
+        <w:left w:w="108" w:type="dxa"/>
+        <w:bottom w:w="0" w:type="dxa"/>
+        <w:right w:w="108" w:type="dxa"/>
+      </w:tblCellMar>
     </w:tblPr>
   </w:style>
   <w:style w:type="table" w:customStyle="1" w:styleId="a0">
@@ -2314,7 +2672,69 @@
     <w:tblPr>
       <w:tblStyleRowBandSize w:val="1"/>
       <w:tblStyleColBandSize w:val="1"/>
+      <w:tblInd w:w="0" w:type="dxa"/>
+      <w:tblCellMar>
+        <w:top w:w="0" w:type="dxa"/>
+        <w:left w:w="108" w:type="dxa"/>
+        <w:bottom w:w="0" w:type="dxa"/>
+        <w:right w:w="108" w:type="dxa"/>
+      </w:tblCellMar>
     </w:tblPr>
+  </w:style>
+  <w:style w:type="paragraph" w:styleId="Header">
+    <w:name w:val="header"/>
+    <w:basedOn w:val="Normal"/>
+    <w:link w:val="HeaderChar"/>
+    <w:uiPriority w:val="99"/>
+    <w:unhideWhenUsed/>
+    <w:rsid w:val="00D8719B"/>
+    <w:pPr>
+      <w:tabs>
+        <w:tab w:val="center" w:pos="4680"/>
+        <w:tab w:val="right" w:pos="9360"/>
+      </w:tabs>
+      <w:spacing w:before="0" w:line="240" w:lineRule="auto"/>
+    </w:pPr>
+  </w:style>
+  <w:style w:type="character" w:customStyle="1" w:styleId="HeaderChar">
+    <w:name w:val="Header Char"/>
+    <w:basedOn w:val="DefaultParagraphFont"/>
+    <w:link w:val="Header"/>
+    <w:uiPriority w:val="99"/>
+    <w:rsid w:val="00D8719B"/>
+  </w:style>
+  <w:style w:type="paragraph" w:styleId="Footer">
+    <w:name w:val="footer"/>
+    <w:basedOn w:val="Normal"/>
+    <w:link w:val="FooterChar"/>
+    <w:uiPriority w:val="99"/>
+    <w:unhideWhenUsed/>
+    <w:rsid w:val="00D8719B"/>
+    <w:pPr>
+      <w:tabs>
+        <w:tab w:val="center" w:pos="4680"/>
+        <w:tab w:val="right" w:pos="9360"/>
+      </w:tabs>
+      <w:spacing w:before="0" w:line="240" w:lineRule="auto"/>
+    </w:pPr>
+  </w:style>
+  <w:style w:type="character" w:customStyle="1" w:styleId="FooterChar">
+    <w:name w:val="Footer Char"/>
+    <w:basedOn w:val="DefaultParagraphFont"/>
+    <w:link w:val="Footer"/>
+    <w:uiPriority w:val="99"/>
+    <w:rsid w:val="00D8719B"/>
+  </w:style>
+  <w:style w:type="paragraph" w:styleId="ListParagraph">
+    <w:name w:val="List Paragraph"/>
+    <w:basedOn w:val="Normal"/>
+    <w:uiPriority w:val="34"/>
+    <w:qFormat/>
+    <w:rsid w:val="00C565CD"/>
+    <w:pPr>
+      <w:ind w:left="720"/>
+      <w:contextualSpacing/>
+    </w:pPr>
   </w:style>
 </w:styles>
 </file>

</xml_diff>